<commit_message>
report changed, final epic2
</commit_message>
<xml_diff>
--- a/ai_13/maryna_polishchuk/epic2/Epic2_Practice_ Lab_Report_Template.docx
+++ b/ai_13/maryna_polishchuk/epic2/Epic2_Practice_ Lab_Report_Template.docx
@@ -712,98 +712,6 @@
           <w:szCs w:val="24"/>
         </w:rPr>
       </w:pPr>
-      <w:r>
-        <w:rPr>
-          <w:rFonts w:ascii="Times New Roman" w:eastAsia="Times New Roman" w:hAnsi="Times New Roman" w:cs="Times New Roman"/>
-          <w:sz w:val="24"/>
-          <w:szCs w:val="24"/>
-        </w:rPr>
-        <w:t xml:space="preserve">-цикли </w:t>
-      </w:r>
-      <w:proofErr w:type="spellStart"/>
-      <w:r>
-        <w:rPr>
-          <w:rFonts w:ascii="Times New Roman" w:eastAsia="Times New Roman" w:hAnsi="Times New Roman" w:cs="Times New Roman"/>
-          <w:sz w:val="24"/>
-          <w:szCs w:val="24"/>
-        </w:rPr>
-        <w:t>for</w:t>
-      </w:r>
-      <w:proofErr w:type="spellEnd"/>
-      <w:r>
-        <w:rPr>
-          <w:rFonts w:ascii="Times New Roman" w:eastAsia="Times New Roman" w:hAnsi="Times New Roman" w:cs="Times New Roman"/>
-          <w:sz w:val="24"/>
-          <w:szCs w:val="24"/>
-        </w:rPr>
-        <w:t xml:space="preserve">, </w:t>
-      </w:r>
-      <w:proofErr w:type="spellStart"/>
-      <w:r>
-        <w:rPr>
-          <w:rFonts w:ascii="Times New Roman" w:eastAsia="Times New Roman" w:hAnsi="Times New Roman" w:cs="Times New Roman"/>
-          <w:sz w:val="24"/>
-          <w:szCs w:val="24"/>
-        </w:rPr>
-        <w:t>while</w:t>
-      </w:r>
-      <w:proofErr w:type="spellEnd"/>
-      <w:r>
-        <w:rPr>
-          <w:rFonts w:ascii="Times New Roman" w:eastAsia="Times New Roman" w:hAnsi="Times New Roman" w:cs="Times New Roman"/>
-          <w:sz w:val="24"/>
-          <w:szCs w:val="24"/>
-        </w:rPr>
-        <w:t>/</w:t>
-      </w:r>
-      <w:proofErr w:type="spellStart"/>
-      <w:r>
-        <w:rPr>
-          <w:rFonts w:ascii="Times New Roman" w:eastAsia="Times New Roman" w:hAnsi="Times New Roman" w:cs="Times New Roman"/>
-          <w:sz w:val="24"/>
-          <w:szCs w:val="24"/>
-        </w:rPr>
-        <w:t>do</w:t>
-      </w:r>
-      <w:proofErr w:type="spellEnd"/>
-      <w:r>
-        <w:rPr>
-          <w:rFonts w:ascii="Times New Roman" w:eastAsia="Times New Roman" w:hAnsi="Times New Roman" w:cs="Times New Roman"/>
-          <w:sz w:val="24"/>
-          <w:szCs w:val="24"/>
-        </w:rPr>
-        <w:t xml:space="preserve"> </w:t>
-      </w:r>
-      <w:proofErr w:type="spellStart"/>
-      <w:r>
-        <w:rPr>
-          <w:rFonts w:ascii="Times New Roman" w:eastAsia="Times New Roman" w:hAnsi="Times New Roman" w:cs="Times New Roman"/>
-          <w:sz w:val="24"/>
-          <w:szCs w:val="24"/>
-        </w:rPr>
-        <w:t>while</w:t>
-      </w:r>
-      <w:proofErr w:type="spellEnd"/>
-    </w:p>
-    <w:p>
-      <w:pPr>
-        <w:pBdr>
-          <w:top w:val="nil"/>
-          <w:left w:val="nil"/>
-          <w:bottom w:val="nil"/>
-          <w:right w:val="nil"/>
-          <w:between w:val="nil"/>
-        </w:pBdr>
-        <w:tabs>
-          <w:tab w:val="left" w:pos="1302"/>
-        </w:tabs>
-        <w:spacing w:after="0" w:line="240" w:lineRule="auto"/>
-        <w:rPr>
-          <w:rFonts w:ascii="Times New Roman" w:eastAsia="Times New Roman" w:hAnsi="Times New Roman" w:cs="Times New Roman"/>
-          <w:sz w:val="24"/>
-          <w:szCs w:val="24"/>
-        </w:rPr>
-      </w:pPr>
     </w:p>
     <w:p>
       <w:pPr>
@@ -2295,505 +2203,6 @@
     </w:p>
     <w:p>
       <w:pPr>
-        <w:numPr>
-          <w:ilvl w:val="0"/>
-          <w:numId w:val="3"/>
-        </w:numPr>
-        <w:pBdr>
-          <w:top w:val="nil"/>
-          <w:left w:val="nil"/>
-          <w:bottom w:val="nil"/>
-          <w:right w:val="nil"/>
-          <w:between w:val="nil"/>
-        </w:pBdr>
-        <w:spacing w:after="0" w:line="240" w:lineRule="auto"/>
-        <w:rPr>
-          <w:rFonts w:ascii="Times New Roman" w:eastAsia="Times New Roman" w:hAnsi="Times New Roman" w:cs="Times New Roman"/>
-          <w:color w:val="000000"/>
-          <w:sz w:val="24"/>
-          <w:szCs w:val="24"/>
-        </w:rPr>
-      </w:pPr>
-      <w:r>
-        <w:rPr>
-          <w:rFonts w:ascii="Times New Roman" w:eastAsia="Times New Roman" w:hAnsi="Times New Roman" w:cs="Times New Roman"/>
-          <w:color w:val="000000"/>
-          <w:sz w:val="24"/>
-          <w:szCs w:val="24"/>
-        </w:rPr>
-        <w:t xml:space="preserve">Тема №4 </w:t>
-      </w:r>
-      <w:r>
-        <w:rPr>
-          <w:rFonts w:ascii="Times New Roman" w:eastAsia="Times New Roman" w:hAnsi="Times New Roman" w:cs="Times New Roman"/>
-          <w:sz w:val="24"/>
-          <w:szCs w:val="24"/>
-        </w:rPr>
-        <w:t xml:space="preserve">Цикли </w:t>
-      </w:r>
-      <w:proofErr w:type="spellStart"/>
-      <w:r>
-        <w:rPr>
-          <w:rFonts w:ascii="Times New Roman" w:eastAsia="Times New Roman" w:hAnsi="Times New Roman" w:cs="Times New Roman"/>
-          <w:sz w:val="24"/>
-          <w:szCs w:val="24"/>
-        </w:rPr>
-        <w:t>for</w:t>
-      </w:r>
-      <w:proofErr w:type="spellEnd"/>
-      <w:r>
-        <w:rPr>
-          <w:rFonts w:ascii="Times New Roman" w:eastAsia="Times New Roman" w:hAnsi="Times New Roman" w:cs="Times New Roman"/>
-          <w:sz w:val="24"/>
-          <w:szCs w:val="24"/>
-        </w:rPr>
-        <w:t xml:space="preserve">, </w:t>
-      </w:r>
-      <w:proofErr w:type="spellStart"/>
-      <w:r>
-        <w:rPr>
-          <w:rFonts w:ascii="Times New Roman" w:eastAsia="Times New Roman" w:hAnsi="Times New Roman" w:cs="Times New Roman"/>
-          <w:sz w:val="24"/>
-          <w:szCs w:val="24"/>
-        </w:rPr>
-        <w:t>while</w:t>
-      </w:r>
-      <w:proofErr w:type="spellEnd"/>
-      <w:r>
-        <w:rPr>
-          <w:rFonts w:ascii="Times New Roman" w:eastAsia="Times New Roman" w:hAnsi="Times New Roman" w:cs="Times New Roman"/>
-          <w:sz w:val="24"/>
-          <w:szCs w:val="24"/>
-        </w:rPr>
-        <w:t>/</w:t>
-      </w:r>
-      <w:proofErr w:type="spellStart"/>
-      <w:r>
-        <w:rPr>
-          <w:rFonts w:ascii="Times New Roman" w:eastAsia="Times New Roman" w:hAnsi="Times New Roman" w:cs="Times New Roman"/>
-          <w:sz w:val="24"/>
-          <w:szCs w:val="24"/>
-        </w:rPr>
-        <w:t>do</w:t>
-      </w:r>
-      <w:proofErr w:type="spellEnd"/>
-      <w:r>
-        <w:rPr>
-          <w:rFonts w:ascii="Times New Roman" w:eastAsia="Times New Roman" w:hAnsi="Times New Roman" w:cs="Times New Roman"/>
-          <w:sz w:val="24"/>
-          <w:szCs w:val="24"/>
-        </w:rPr>
-        <w:t xml:space="preserve"> </w:t>
-      </w:r>
-      <w:proofErr w:type="spellStart"/>
-      <w:r>
-        <w:rPr>
-          <w:rFonts w:ascii="Times New Roman" w:eastAsia="Times New Roman" w:hAnsi="Times New Roman" w:cs="Times New Roman"/>
-          <w:sz w:val="24"/>
-          <w:szCs w:val="24"/>
-        </w:rPr>
-        <w:t>while</w:t>
-      </w:r>
-      <w:proofErr w:type="spellEnd"/>
-    </w:p>
-    <w:p>
-      <w:pPr>
-        <w:numPr>
-          <w:ilvl w:val="1"/>
-          <w:numId w:val="3"/>
-        </w:numPr>
-        <w:pBdr>
-          <w:top w:val="nil"/>
-          <w:left w:val="nil"/>
-          <w:bottom w:val="nil"/>
-          <w:right w:val="nil"/>
-          <w:between w:val="nil"/>
-        </w:pBdr>
-        <w:spacing w:after="0" w:line="240" w:lineRule="auto"/>
-        <w:rPr>
-          <w:rFonts w:ascii="Times New Roman" w:eastAsia="Times New Roman" w:hAnsi="Times New Roman" w:cs="Times New Roman"/>
-          <w:color w:val="000000"/>
-          <w:sz w:val="24"/>
-          <w:szCs w:val="24"/>
-        </w:rPr>
-      </w:pPr>
-      <w:r>
-        <w:rPr>
-          <w:rFonts w:ascii="Times New Roman" w:eastAsia="Times New Roman" w:hAnsi="Times New Roman" w:cs="Times New Roman"/>
-          <w:color w:val="000000"/>
-          <w:sz w:val="24"/>
-          <w:szCs w:val="24"/>
-        </w:rPr>
-        <w:lastRenderedPageBreak/>
-        <w:t>Джерела Інформації:</w:t>
-      </w:r>
-    </w:p>
-    <w:p>
-      <w:pPr>
-        <w:numPr>
-          <w:ilvl w:val="2"/>
-          <w:numId w:val="3"/>
-        </w:numPr>
-        <w:pBdr>
-          <w:top w:val="nil"/>
-          <w:left w:val="nil"/>
-          <w:bottom w:val="nil"/>
-          <w:right w:val="nil"/>
-          <w:between w:val="nil"/>
-        </w:pBdr>
-        <w:spacing w:after="0" w:line="240" w:lineRule="auto"/>
-        <w:rPr>
-          <w:rFonts w:ascii="Times New Roman" w:eastAsia="Times New Roman" w:hAnsi="Times New Roman" w:cs="Times New Roman"/>
-          <w:color w:val="000000"/>
-          <w:sz w:val="24"/>
-          <w:szCs w:val="24"/>
-        </w:rPr>
-      </w:pPr>
-      <w:hyperlink r:id="rId14">
-        <w:r>
-          <w:rPr>
-            <w:rFonts w:ascii="Times New Roman" w:eastAsia="Times New Roman" w:hAnsi="Times New Roman" w:cs="Times New Roman"/>
-            <w:color w:val="1155CC"/>
-            <w:sz w:val="24"/>
-            <w:szCs w:val="24"/>
-            <w:u w:val="single"/>
-          </w:rPr>
-          <w:t>https://drive.google.com/drive/u/0/folders/1rywFoh9PJBgf_vJn5EwSyo0Ywo7BvtI3</w:t>
-        </w:r>
-      </w:hyperlink>
-    </w:p>
-    <w:p>
-      <w:pPr>
-        <w:numPr>
-          <w:ilvl w:val="2"/>
-          <w:numId w:val="3"/>
-        </w:numPr>
-        <w:pBdr>
-          <w:top w:val="nil"/>
-          <w:left w:val="nil"/>
-          <w:bottom w:val="nil"/>
-          <w:right w:val="nil"/>
-          <w:between w:val="nil"/>
-        </w:pBdr>
-        <w:spacing w:after="0" w:line="240" w:lineRule="auto"/>
-        <w:rPr>
-          <w:rFonts w:ascii="Times New Roman" w:eastAsia="Times New Roman" w:hAnsi="Times New Roman" w:cs="Times New Roman"/>
-          <w:color w:val="000000"/>
-          <w:sz w:val="24"/>
-          <w:szCs w:val="24"/>
-        </w:rPr>
-      </w:pPr>
-      <w:r>
-        <w:rPr>
-          <w:rFonts w:ascii="Times New Roman" w:eastAsia="Times New Roman" w:hAnsi="Times New Roman" w:cs="Times New Roman"/>
-          <w:sz w:val="24"/>
-          <w:szCs w:val="24"/>
-        </w:rPr>
-        <w:t>лекційні, практичні заняття</w:t>
-      </w:r>
-    </w:p>
-    <w:p>
-      <w:pPr>
-        <w:numPr>
-          <w:ilvl w:val="1"/>
-          <w:numId w:val="3"/>
-        </w:numPr>
-        <w:pBdr>
-          <w:top w:val="nil"/>
-          <w:left w:val="nil"/>
-          <w:bottom w:val="nil"/>
-          <w:right w:val="nil"/>
-          <w:between w:val="nil"/>
-        </w:pBdr>
-        <w:spacing w:after="0" w:line="240" w:lineRule="auto"/>
-        <w:rPr>
-          <w:rFonts w:ascii="Times New Roman" w:eastAsia="Times New Roman" w:hAnsi="Times New Roman" w:cs="Times New Roman"/>
-          <w:color w:val="000000"/>
-          <w:sz w:val="24"/>
-          <w:szCs w:val="24"/>
-        </w:rPr>
-      </w:pPr>
-      <w:r>
-        <w:rPr>
-          <w:rFonts w:ascii="Times New Roman" w:eastAsia="Times New Roman" w:hAnsi="Times New Roman" w:cs="Times New Roman"/>
-          <w:color w:val="000000"/>
-          <w:sz w:val="24"/>
-          <w:szCs w:val="24"/>
-        </w:rPr>
-        <w:t>Що опрацьовано:</w:t>
-      </w:r>
-    </w:p>
-    <w:p>
-      <w:pPr>
-        <w:numPr>
-          <w:ilvl w:val="2"/>
-          <w:numId w:val="3"/>
-        </w:numPr>
-        <w:pBdr>
-          <w:top w:val="nil"/>
-          <w:left w:val="nil"/>
-          <w:bottom w:val="nil"/>
-          <w:right w:val="nil"/>
-          <w:between w:val="nil"/>
-        </w:pBdr>
-        <w:spacing w:after="0" w:line="240" w:lineRule="auto"/>
-        <w:rPr>
-          <w:rFonts w:ascii="Times New Roman" w:eastAsia="Times New Roman" w:hAnsi="Times New Roman" w:cs="Times New Roman"/>
-          <w:color w:val="000000"/>
-          <w:sz w:val="24"/>
-          <w:szCs w:val="24"/>
-        </w:rPr>
-      </w:pPr>
-      <w:r>
-        <w:rPr>
-          <w:rFonts w:ascii="Times New Roman" w:eastAsia="Times New Roman" w:hAnsi="Times New Roman" w:cs="Times New Roman"/>
-          <w:sz w:val="24"/>
-          <w:szCs w:val="24"/>
-        </w:rPr>
-        <w:t xml:space="preserve">цикл </w:t>
-      </w:r>
-      <w:proofErr w:type="spellStart"/>
-      <w:r>
-        <w:rPr>
-          <w:rFonts w:ascii="Times New Roman" w:eastAsia="Times New Roman" w:hAnsi="Times New Roman" w:cs="Times New Roman"/>
-          <w:sz w:val="24"/>
-          <w:szCs w:val="24"/>
-        </w:rPr>
-        <w:t>while</w:t>
-      </w:r>
-      <w:proofErr w:type="spellEnd"/>
-      <w:r>
-        <w:rPr>
-          <w:rFonts w:ascii="Times New Roman" w:eastAsia="Times New Roman" w:hAnsi="Times New Roman" w:cs="Times New Roman"/>
-          <w:sz w:val="24"/>
-          <w:szCs w:val="24"/>
-        </w:rPr>
-        <w:t xml:space="preserve"> (&lt;вираз-умова&gt;) &lt;</w:t>
-      </w:r>
-      <w:proofErr w:type="spellStart"/>
-      <w:r>
-        <w:rPr>
-          <w:rFonts w:ascii="Times New Roman" w:eastAsia="Times New Roman" w:hAnsi="Times New Roman" w:cs="Times New Roman"/>
-          <w:sz w:val="24"/>
-          <w:szCs w:val="24"/>
-        </w:rPr>
-        <w:t>тіло_циклу</w:t>
-      </w:r>
-      <w:proofErr w:type="spellEnd"/>
-      <w:r>
-        <w:rPr>
-          <w:rFonts w:ascii="Times New Roman" w:eastAsia="Times New Roman" w:hAnsi="Times New Roman" w:cs="Times New Roman"/>
-          <w:sz w:val="24"/>
-          <w:szCs w:val="24"/>
-        </w:rPr>
-        <w:t xml:space="preserve">&gt; -цикл з передумовою, якщо ж ми хочемо, щоб цикл виконався хоча б один раз можна використати цикл з </w:t>
-      </w:r>
-      <w:proofErr w:type="spellStart"/>
-      <w:r>
-        <w:rPr>
-          <w:rFonts w:ascii="Times New Roman" w:eastAsia="Times New Roman" w:hAnsi="Times New Roman" w:cs="Times New Roman"/>
-          <w:sz w:val="24"/>
-          <w:szCs w:val="24"/>
-        </w:rPr>
-        <w:t>післяумовою</w:t>
-      </w:r>
-      <w:proofErr w:type="spellEnd"/>
-      <w:r>
-        <w:rPr>
-          <w:rFonts w:ascii="Times New Roman" w:eastAsia="Times New Roman" w:hAnsi="Times New Roman" w:cs="Times New Roman"/>
-          <w:sz w:val="24"/>
-          <w:szCs w:val="24"/>
-        </w:rPr>
-        <w:t xml:space="preserve">: </w:t>
-      </w:r>
-      <w:proofErr w:type="spellStart"/>
-      <w:r>
-        <w:rPr>
-          <w:rFonts w:ascii="Times New Roman" w:eastAsia="Times New Roman" w:hAnsi="Times New Roman" w:cs="Times New Roman"/>
-          <w:sz w:val="24"/>
-          <w:szCs w:val="24"/>
-        </w:rPr>
-        <w:t>do</w:t>
-      </w:r>
-      <w:proofErr w:type="spellEnd"/>
-      <w:r>
-        <w:rPr>
-          <w:rFonts w:ascii="Times New Roman" w:eastAsia="Times New Roman" w:hAnsi="Times New Roman" w:cs="Times New Roman"/>
-          <w:sz w:val="24"/>
-          <w:szCs w:val="24"/>
-        </w:rPr>
-        <w:t xml:space="preserve"> &lt;</w:t>
-      </w:r>
-      <w:proofErr w:type="spellStart"/>
-      <w:r>
-        <w:rPr>
-          <w:rFonts w:ascii="Times New Roman" w:eastAsia="Times New Roman" w:hAnsi="Times New Roman" w:cs="Times New Roman"/>
-          <w:sz w:val="24"/>
-          <w:szCs w:val="24"/>
-        </w:rPr>
-        <w:t>тіло_циклу</w:t>
-      </w:r>
-      <w:proofErr w:type="spellEnd"/>
-      <w:r>
-        <w:rPr>
-          <w:rFonts w:ascii="Times New Roman" w:eastAsia="Times New Roman" w:hAnsi="Times New Roman" w:cs="Times New Roman"/>
-          <w:sz w:val="24"/>
-          <w:szCs w:val="24"/>
-        </w:rPr>
-        <w:t xml:space="preserve">&gt;; </w:t>
-      </w:r>
-      <w:proofErr w:type="spellStart"/>
-      <w:r>
-        <w:rPr>
-          <w:rFonts w:ascii="Times New Roman" w:eastAsia="Times New Roman" w:hAnsi="Times New Roman" w:cs="Times New Roman"/>
-          <w:sz w:val="24"/>
-          <w:szCs w:val="24"/>
-        </w:rPr>
-        <w:t>while</w:t>
-      </w:r>
-      <w:proofErr w:type="spellEnd"/>
-      <w:r>
-        <w:rPr>
-          <w:rFonts w:ascii="Times New Roman" w:eastAsia="Times New Roman" w:hAnsi="Times New Roman" w:cs="Times New Roman"/>
-          <w:sz w:val="24"/>
-          <w:szCs w:val="24"/>
-        </w:rPr>
-        <w:t xml:space="preserve"> (&lt;вираз-умова&gt;).</w:t>
-      </w:r>
-    </w:p>
-    <w:p>
-      <w:pPr>
-        <w:numPr>
-          <w:ilvl w:val="2"/>
-          <w:numId w:val="3"/>
-        </w:numPr>
-        <w:pBdr>
-          <w:top w:val="nil"/>
-          <w:left w:val="nil"/>
-          <w:bottom w:val="nil"/>
-          <w:right w:val="nil"/>
-          <w:between w:val="nil"/>
-        </w:pBdr>
-        <w:spacing w:after="0" w:line="240" w:lineRule="auto"/>
-        <w:rPr>
-          <w:rFonts w:ascii="Times New Roman" w:eastAsia="Times New Roman" w:hAnsi="Times New Roman" w:cs="Times New Roman"/>
-          <w:color w:val="000000"/>
-          <w:sz w:val="24"/>
-          <w:szCs w:val="24"/>
-        </w:rPr>
-      </w:pPr>
-      <w:r>
-        <w:rPr>
-          <w:rFonts w:ascii="Times New Roman" w:eastAsia="Times New Roman" w:hAnsi="Times New Roman" w:cs="Times New Roman"/>
-          <w:sz w:val="24"/>
-          <w:szCs w:val="24"/>
-        </w:rPr>
-        <w:t xml:space="preserve">цикл </w:t>
-      </w:r>
-      <w:proofErr w:type="spellStart"/>
-      <w:r>
-        <w:rPr>
-          <w:rFonts w:ascii="Times New Roman" w:eastAsia="Times New Roman" w:hAnsi="Times New Roman" w:cs="Times New Roman"/>
-          <w:sz w:val="24"/>
-          <w:szCs w:val="24"/>
-        </w:rPr>
-        <w:t>for</w:t>
-      </w:r>
-      <w:proofErr w:type="spellEnd"/>
-      <w:r>
-        <w:rPr>
-          <w:rFonts w:ascii="Times New Roman" w:eastAsia="Times New Roman" w:hAnsi="Times New Roman" w:cs="Times New Roman"/>
-          <w:sz w:val="24"/>
-          <w:szCs w:val="24"/>
-        </w:rPr>
-        <w:t xml:space="preserve"> (умова) {функція} виконується поки умова в () справджується</w:t>
-      </w:r>
-    </w:p>
-    <w:p>
-      <w:pPr>
-        <w:numPr>
-          <w:ilvl w:val="1"/>
-          <w:numId w:val="3"/>
-        </w:numPr>
-        <w:pBdr>
-          <w:top w:val="nil"/>
-          <w:left w:val="nil"/>
-          <w:bottom w:val="nil"/>
-          <w:right w:val="nil"/>
-          <w:between w:val="nil"/>
-        </w:pBdr>
-        <w:spacing w:after="0" w:line="240" w:lineRule="auto"/>
-        <w:rPr>
-          <w:rFonts w:ascii="Times New Roman" w:eastAsia="Times New Roman" w:hAnsi="Times New Roman" w:cs="Times New Roman"/>
-          <w:color w:val="000000"/>
-          <w:sz w:val="24"/>
-          <w:szCs w:val="24"/>
-        </w:rPr>
-      </w:pPr>
-      <w:r>
-        <w:rPr>
-          <w:rFonts w:ascii="Times New Roman" w:eastAsia="Times New Roman" w:hAnsi="Times New Roman" w:cs="Times New Roman"/>
-          <w:color w:val="000000"/>
-          <w:sz w:val="24"/>
-          <w:szCs w:val="24"/>
-        </w:rPr>
-        <w:t>Статус: Ознайомлен</w:t>
-      </w:r>
-      <w:r>
-        <w:rPr>
-          <w:rFonts w:ascii="Times New Roman" w:eastAsia="Times New Roman" w:hAnsi="Times New Roman" w:cs="Times New Roman"/>
-          <w:sz w:val="24"/>
-          <w:szCs w:val="24"/>
-        </w:rPr>
-        <w:t>а</w:t>
-      </w:r>
-    </w:p>
-    <w:p>
-      <w:pPr>
-        <w:numPr>
-          <w:ilvl w:val="1"/>
-          <w:numId w:val="3"/>
-        </w:numPr>
-        <w:spacing w:after="0" w:line="240" w:lineRule="auto"/>
-        <w:rPr>
-          <w:rFonts w:ascii="Times New Roman" w:eastAsia="Times New Roman" w:hAnsi="Times New Roman" w:cs="Times New Roman"/>
-          <w:sz w:val="24"/>
-          <w:szCs w:val="24"/>
-        </w:rPr>
-      </w:pPr>
-      <w:r>
-        <w:rPr>
-          <w:rFonts w:ascii="Times New Roman" w:eastAsia="Times New Roman" w:hAnsi="Times New Roman" w:cs="Times New Roman"/>
-          <w:sz w:val="24"/>
-          <w:szCs w:val="24"/>
-        </w:rPr>
-        <w:t xml:space="preserve">Початок опрацювання теми: 12.10.23  </w:t>
-      </w:r>
-    </w:p>
-    <w:p>
-      <w:pPr>
-        <w:numPr>
-          <w:ilvl w:val="1"/>
-          <w:numId w:val="3"/>
-        </w:numPr>
-        <w:spacing w:after="0" w:line="240" w:lineRule="auto"/>
-        <w:rPr>
-          <w:rFonts w:ascii="Times New Roman" w:eastAsia="Times New Roman" w:hAnsi="Times New Roman" w:cs="Times New Roman"/>
-          <w:sz w:val="24"/>
-          <w:szCs w:val="24"/>
-        </w:rPr>
-      </w:pPr>
-      <w:r>
-        <w:rPr>
-          <w:rFonts w:ascii="Times New Roman" w:eastAsia="Times New Roman" w:hAnsi="Times New Roman" w:cs="Times New Roman"/>
-          <w:sz w:val="24"/>
-          <w:szCs w:val="24"/>
-        </w:rPr>
-        <w:t>Звершення опрацювання теми: 17.10.23</w:t>
-      </w:r>
-    </w:p>
-    <w:p>
-      <w:pPr>
         <w:pBdr>
           <w:top w:val="nil"/>
           <w:left w:val="nil"/>
@@ -2808,6 +2217,8 @@
           <w:color w:val="000000"/>
         </w:rPr>
       </w:pPr>
+      <w:bookmarkStart w:id="0" w:name="_GoBack"/>
+      <w:bookmarkEnd w:id="0"/>
     </w:p>
     <w:p>
       <w:pPr>
@@ -2824,6 +2235,7 @@
           <w:b/>
           <w:color w:val="000000"/>
         </w:rPr>
+        <w:lastRenderedPageBreak/>
         <w:t>Виконання роботи:</w:t>
       </w:r>
     </w:p>
@@ -3603,7 +3015,6 @@
           <w:sz w:val="24"/>
           <w:szCs w:val="24"/>
         </w:rPr>
-        <w:lastRenderedPageBreak/>
         <w:t xml:space="preserve">Важливі деталі для врахування в імплементації програми: використання </w:t>
       </w:r>
       <w:proofErr w:type="spellStart"/>
@@ -3864,6 +3275,7 @@
           <w:b/>
           <w:color w:val="000000"/>
         </w:rPr>
+        <w:lastRenderedPageBreak/>
         <w:t>2.</w:t>
       </w:r>
       <w:r>
@@ -3998,7 +3410,7 @@
                     <pic:cNvPicPr preferRelativeResize="0"/>
                   </pic:nvPicPr>
                   <pic:blipFill>
-                    <a:blip r:embed="rId15"/>
+                    <a:blip r:embed="rId14"/>
                     <a:srcRect/>
                     <a:stretch>
                       <a:fillRect/>
@@ -4033,14 +3445,36 @@
       <w:r>
         <w:t xml:space="preserve">Рисунок </w:t>
       </w:r>
-      <w:fldSimple w:instr=" SEQ Рисунок \* ARABIC ">
-        <w:r>
-          <w:rPr>
-            <w:noProof/>
-          </w:rPr>
-          <w:t>1</w:t>
-        </w:r>
-      </w:fldSimple>
+      <w:r>
+        <w:rPr>
+          <w:noProof/>
+        </w:rPr>
+        <w:fldChar w:fldCharType="begin"/>
+      </w:r>
+      <w:r>
+        <w:rPr>
+          <w:noProof/>
+        </w:rPr>
+        <w:instrText xml:space="preserve"> SEQ Рисунок \* ARABIC </w:instrText>
+      </w:r>
+      <w:r>
+        <w:rPr>
+          <w:noProof/>
+        </w:rPr>
+        <w:fldChar w:fldCharType="separate"/>
+      </w:r>
+      <w:r>
+        <w:rPr>
+          <w:noProof/>
+        </w:rPr>
+        <w:t>1</w:t>
+      </w:r>
+      <w:r>
+        <w:rPr>
+          <w:noProof/>
+        </w:rPr>
+        <w:fldChar w:fldCharType="end"/>
+      </w:r>
       <w:r>
         <w:t xml:space="preserve"> </w:t>
       </w:r>
@@ -4283,7 +3717,6 @@
           <w:sz w:val="24"/>
           <w:szCs w:val="24"/>
         </w:rPr>
-        <w:lastRenderedPageBreak/>
         <w:drawing>
           <wp:inline distT="114300" distB="114300" distL="114300" distR="114300">
             <wp:extent cx="4313873" cy="4070347"/>
@@ -4298,7 +3731,7 @@
                     <pic:cNvPicPr preferRelativeResize="0"/>
                   </pic:nvPicPr>
                   <pic:blipFill>
-                    <a:blip r:embed="rId16"/>
+                    <a:blip r:embed="rId15"/>
                     <a:srcRect/>
                     <a:stretch>
                       <a:fillRect/>
@@ -4333,14 +3766,36 @@
       <w:r>
         <w:t xml:space="preserve">Рисунок </w:t>
       </w:r>
-      <w:fldSimple w:instr=" SEQ Рисунок \* ARABIC ">
-        <w:r>
-          <w:rPr>
-            <w:noProof/>
-          </w:rPr>
-          <w:t>2</w:t>
-        </w:r>
-      </w:fldSimple>
+      <w:r>
+        <w:rPr>
+          <w:noProof/>
+        </w:rPr>
+        <w:fldChar w:fldCharType="begin"/>
+      </w:r>
+      <w:r>
+        <w:rPr>
+          <w:noProof/>
+        </w:rPr>
+        <w:instrText xml:space="preserve"> SEQ Рисунок \* ARABIC </w:instrText>
+      </w:r>
+      <w:r>
+        <w:rPr>
+          <w:noProof/>
+        </w:rPr>
+        <w:fldChar w:fldCharType="separate"/>
+      </w:r>
+      <w:r>
+        <w:rPr>
+          <w:noProof/>
+        </w:rPr>
+        <w:t>2</w:t>
+      </w:r>
+      <w:r>
+        <w:rPr>
+          <w:noProof/>
+        </w:rPr>
+        <w:fldChar w:fldCharType="end"/>
+      </w:r>
       <w:r>
         <w:rPr>
           <w:lang w:val="en-US"/>
@@ -4434,6 +3889,7 @@
           <w:sz w:val="24"/>
           <w:szCs w:val="24"/>
         </w:rPr>
+        <w:lastRenderedPageBreak/>
         <w:t xml:space="preserve">Важливі деталі для врахування в імплементації: </w:t>
       </w:r>
       <w:r>
@@ -4582,7 +4038,7 @@
                     <pic:cNvPicPr preferRelativeResize="0"/>
                   </pic:nvPicPr>
                   <pic:blipFill>
-                    <a:blip r:embed="rId17"/>
+                    <a:blip r:embed="rId16"/>
                     <a:srcRect/>
                     <a:stretch>
                       <a:fillRect/>
@@ -4617,14 +4073,36 @@
       <w:r>
         <w:t xml:space="preserve">Рисунок </w:t>
       </w:r>
-      <w:fldSimple w:instr=" SEQ Рисунок \* ARABIC ">
-        <w:r>
-          <w:rPr>
-            <w:noProof/>
-          </w:rPr>
-          <w:t>3</w:t>
-        </w:r>
-      </w:fldSimple>
+      <w:r>
+        <w:rPr>
+          <w:noProof/>
+        </w:rPr>
+        <w:fldChar w:fldCharType="begin"/>
+      </w:r>
+      <w:r>
+        <w:rPr>
+          <w:noProof/>
+        </w:rPr>
+        <w:instrText xml:space="preserve"> SEQ Рисунок \* ARABIC </w:instrText>
+      </w:r>
+      <w:r>
+        <w:rPr>
+          <w:noProof/>
+        </w:rPr>
+        <w:fldChar w:fldCharType="separate"/>
+      </w:r>
+      <w:r>
+        <w:rPr>
+          <w:noProof/>
+        </w:rPr>
+        <w:t>3</w:t>
+      </w:r>
+      <w:r>
+        <w:rPr>
+          <w:noProof/>
+        </w:rPr>
+        <w:fldChar w:fldCharType="end"/>
+      </w:r>
       <w:r>
         <w:rPr>
           <w:lang w:val="en-US"/>
@@ -4723,7 +4201,6 @@
           <w:sz w:val="24"/>
           <w:szCs w:val="24"/>
         </w:rPr>
-        <w:lastRenderedPageBreak/>
         <w:t xml:space="preserve">Важливі деталі для врахування в імплементації: </w:t>
       </w:r>
       <w:r>
@@ -4809,6 +4286,7 @@
           <w:sz w:val="24"/>
           <w:szCs w:val="24"/>
         </w:rPr>
+        <w:lastRenderedPageBreak/>
         <w:drawing>
           <wp:inline distT="114300" distB="114300" distL="114300" distR="114300">
             <wp:extent cx="4473720" cy="5895022"/>
@@ -4823,7 +4301,7 @@
                     <pic:cNvPicPr preferRelativeResize="0"/>
                   </pic:nvPicPr>
                   <pic:blipFill>
-                    <a:blip r:embed="rId18"/>
+                    <a:blip r:embed="rId17"/>
                     <a:srcRect/>
                     <a:stretch>
                       <a:fillRect/>
@@ -4858,14 +4336,36 @@
       <w:r>
         <w:t xml:space="preserve">Рисунок </w:t>
       </w:r>
-      <w:fldSimple w:instr=" SEQ Рисунок \* ARABIC ">
-        <w:r>
-          <w:rPr>
-            <w:noProof/>
-          </w:rPr>
-          <w:t>4</w:t>
-        </w:r>
-      </w:fldSimple>
+      <w:r>
+        <w:rPr>
+          <w:noProof/>
+        </w:rPr>
+        <w:fldChar w:fldCharType="begin"/>
+      </w:r>
+      <w:r>
+        <w:rPr>
+          <w:noProof/>
+        </w:rPr>
+        <w:instrText xml:space="preserve"> SEQ Рисунок \* ARABIC </w:instrText>
+      </w:r>
+      <w:r>
+        <w:rPr>
+          <w:noProof/>
+        </w:rPr>
+        <w:fldChar w:fldCharType="separate"/>
+      </w:r>
+      <w:r>
+        <w:rPr>
+          <w:noProof/>
+        </w:rPr>
+        <w:t>4</w:t>
+      </w:r>
+      <w:r>
+        <w:rPr>
+          <w:noProof/>
+        </w:rPr>
+        <w:fldChar w:fldCharType="end"/>
+      </w:r>
       <w:r>
         <w:rPr>
           <w:lang w:val="en-US"/>
@@ -5122,7 +4622,7 @@
                     <pic:cNvPicPr preferRelativeResize="0"/>
                   </pic:nvPicPr>
                   <pic:blipFill>
-                    <a:blip r:embed="rId19"/>
+                    <a:blip r:embed="rId18"/>
                     <a:srcRect/>
                     <a:stretch>
                       <a:fillRect/>
@@ -5157,14 +4657,36 @@
       <w:r>
         <w:t xml:space="preserve">Рисунок </w:t>
       </w:r>
-      <w:fldSimple w:instr=" SEQ Рисунок \* ARABIC ">
-        <w:r>
-          <w:rPr>
-            <w:noProof/>
-          </w:rPr>
-          <w:t>5</w:t>
-        </w:r>
-      </w:fldSimple>
+      <w:r>
+        <w:rPr>
+          <w:noProof/>
+        </w:rPr>
+        <w:fldChar w:fldCharType="begin"/>
+      </w:r>
+      <w:r>
+        <w:rPr>
+          <w:noProof/>
+        </w:rPr>
+        <w:instrText xml:space="preserve"> SEQ Рисунок \* ARABIC </w:instrText>
+      </w:r>
+      <w:r>
+        <w:rPr>
+          <w:noProof/>
+        </w:rPr>
+        <w:fldChar w:fldCharType="separate"/>
+      </w:r>
+      <w:r>
+        <w:rPr>
+          <w:noProof/>
+        </w:rPr>
+        <w:t>5</w:t>
+      </w:r>
+      <w:r>
+        <w:rPr>
+          <w:noProof/>
+        </w:rPr>
+        <w:fldChar w:fldCharType="end"/>
+      </w:r>
       <w:r>
         <w:rPr>
           <w:lang w:val="en-US"/>
@@ -18036,7 +17558,7 @@
                     <pic:cNvPicPr preferRelativeResize="0"/>
                   </pic:nvPicPr>
                   <pic:blipFill>
-                    <a:blip r:embed="rId20"/>
+                    <a:blip r:embed="rId19"/>
                     <a:srcRect/>
                     <a:stretch>
                       <a:fillRect/>
@@ -18247,7 +17769,7 @@
                     <pic:cNvPicPr preferRelativeResize="0"/>
                   </pic:nvPicPr>
                   <pic:blipFill>
-                    <a:blip r:embed="rId21"/>
+                    <a:blip r:embed="rId20"/>
                     <a:srcRect/>
                     <a:stretch>
                       <a:fillRect/>
@@ -18316,7 +17838,7 @@
                     <pic:cNvPicPr preferRelativeResize="0"/>
                   </pic:nvPicPr>
                   <pic:blipFill>
-                    <a:blip r:embed="rId22"/>
+                    <a:blip r:embed="rId21"/>
                     <a:srcRect/>
                     <a:stretch>
                       <a:fillRect/>
@@ -18338,8 +17860,6 @@
           </wp:inline>
         </w:drawing>
       </w:r>
-      <w:bookmarkStart w:id="0" w:name="_GoBack"/>
-      <w:bookmarkEnd w:id="0"/>
     </w:p>
     <w:p>
       <w:pPr>
@@ -18397,7 +17917,7 @@
                     <pic:cNvPicPr preferRelativeResize="0"/>
                   </pic:nvPicPr>
                   <pic:blipFill>
-                    <a:blip r:embed="rId23"/>
+                    <a:blip r:embed="rId22"/>
                     <a:srcRect/>
                     <a:stretch>
                       <a:fillRect/>
@@ -18540,7 +18060,7 @@
                     <pic:cNvPicPr preferRelativeResize="0"/>
                   </pic:nvPicPr>
                   <pic:blipFill>
-                    <a:blip r:embed="rId24"/>
+                    <a:blip r:embed="rId23"/>
                     <a:srcRect/>
                     <a:stretch>
                       <a:fillRect/>
@@ -18641,7 +18161,7 @@
                     <pic:cNvPicPr preferRelativeResize="0"/>
                   </pic:nvPicPr>
                   <pic:blipFill>
-                    <a:blip r:embed="rId25"/>
+                    <a:blip r:embed="rId24"/>
                     <a:srcRect/>
                     <a:stretch>
                       <a:fillRect/>
@@ -18710,7 +18230,7 @@
                     <pic:cNvPicPr preferRelativeResize="0"/>
                   </pic:nvPicPr>
                   <pic:blipFill>
-                    <a:blip r:embed="rId26"/>
+                    <a:blip r:embed="rId25"/>
                     <a:srcRect/>
                     <a:stretch>
                       <a:fillRect/>
@@ -18779,7 +18299,7 @@
                     <pic:cNvPicPr preferRelativeResize="0"/>
                   </pic:nvPicPr>
                   <pic:blipFill>
-                    <a:blip r:embed="rId27"/>
+                    <a:blip r:embed="rId26"/>
                     <a:srcRect/>
                     <a:stretch>
                       <a:fillRect/>
@@ -18946,7 +18466,7 @@
                     <pic:cNvPicPr preferRelativeResize="0"/>
                   </pic:nvPicPr>
                   <pic:blipFill>
-                    <a:blip r:embed="rId28"/>
+                    <a:blip r:embed="rId27"/>
                     <a:srcRect/>
                     <a:stretch>
                       <a:fillRect/>
@@ -19045,7 +18565,7 @@
                     <pic:cNvPicPr preferRelativeResize="0"/>
                   </pic:nvPicPr>
                   <pic:blipFill>
-                    <a:blip r:embed="rId29"/>
+                    <a:blip r:embed="rId28"/>
                     <a:srcRect/>
                     <a:stretch>
                       <a:fillRect/>
@@ -19114,7 +18634,7 @@
                     <pic:cNvPicPr preferRelativeResize="0"/>
                   </pic:nvPicPr>
                   <pic:blipFill>
-                    <a:blip r:embed="rId30"/>
+                    <a:blip r:embed="rId29"/>
                     <a:srcRect/>
                     <a:stretch>
                       <a:fillRect/>
@@ -19253,7 +18773,7 @@
                     <pic:cNvPicPr preferRelativeResize="0"/>
                   </pic:nvPicPr>
                   <pic:blipFill>
-                    <a:blip r:embed="rId31"/>
+                    <a:blip r:embed="rId30"/>
                     <a:srcRect/>
                     <a:stretch>
                       <a:fillRect/>
@@ -19315,7 +18835,7 @@
                     <pic:cNvPicPr preferRelativeResize="0"/>
                   </pic:nvPicPr>
                   <pic:blipFill>
-                    <a:blip r:embed="rId32"/>
+                    <a:blip r:embed="rId31"/>
                     <a:srcRect/>
                     <a:stretch>
                       <a:fillRect/>
@@ -19377,7 +18897,7 @@
                     <pic:cNvPicPr preferRelativeResize="0"/>
                   </pic:nvPicPr>
                   <pic:blipFill>
-                    <a:blip r:embed="rId33"/>
+                    <a:blip r:embed="rId32"/>
                     <a:srcRect/>
                     <a:stretch>
                       <a:fillRect/>
@@ -19514,8 +19034,8 @@
       </w:pPr>
     </w:p>
     <w:sectPr>
-      <w:footerReference w:type="default" r:id="rId34"/>
-      <w:footerReference w:type="first" r:id="rId35"/>
+      <w:footerReference w:type="default" r:id="rId33"/>
+      <w:footerReference w:type="first" r:id="rId34"/>
       <w:pgSz w:w="11906" w:h="16838"/>
       <w:pgMar w:top="1134" w:right="850" w:bottom="1134" w:left="1134" w:header="708" w:footer="708" w:gutter="0"/>
       <w:pgNumType w:start="1"/>
@@ -19610,7 +19130,7 @@
         <w:sz w:val="28"/>
         <w:szCs w:val="28"/>
       </w:rPr>
-      <w:t>17</w:t>
+      <w:t>4</w:t>
     </w:r>
     <w:r>
       <w:rPr>

</xml_diff>